<commit_message>
Added touch and lowlight cloud
</commit_message>
<xml_diff>
--- a/docs/dokumentation.docx
+++ b/docs/dokumentation.docx
@@ -1946,8 +1946,6 @@
         <w:pStyle w:val="Overskrift3"/>
       </w:pPr>
       <w:bookmarkStart w:id="7" w:name="_Toc61946834"/>
-      <w:bookmarkStart w:id="8" w:name="_GoBack"/>
-      <w:bookmarkEnd w:id="8"/>
       <w:r>
         <w:t>DHT temperature &amp; humidity sensors</w:t>
       </w:r>
@@ -2025,11 +2023,11 @@
       <w:pPr>
         <w:pStyle w:val="Overskrift3"/>
       </w:pPr>
-      <w:bookmarkStart w:id="9" w:name="_Toc61946835"/>
+      <w:bookmarkStart w:id="8" w:name="_Toc61946835"/>
       <w:r>
         <w:t>Analog Temperature Sensor</w:t>
       </w:r>
-      <w:bookmarkEnd w:id="9"/>
+      <w:bookmarkEnd w:id="8"/>
     </w:p>
     <w:p>
       <w:pPr>
@@ -2059,7 +2057,7 @@
       <w:pPr>
         <w:pStyle w:val="Overskrift1"/>
       </w:pPr>
-      <w:bookmarkStart w:id="10" w:name="_Toc61946836"/>
+      <w:bookmarkStart w:id="9" w:name="_Toc61946836"/>
       <w:r>
         <w:t xml:space="preserve">Anvendte </w:t>
       </w:r>
@@ -2069,38 +2067,38 @@
       <w:r>
         <w:t>sensorer</w:t>
       </w:r>
+      <w:bookmarkEnd w:id="9"/>
+    </w:p>
+    <w:p>
+      <w:pPr>
+        <w:pStyle w:val="Overskrift3"/>
+      </w:pPr>
+      <w:bookmarkStart w:id="10" w:name="_Toc61946837"/>
+      <w:r>
+        <w:t>Temperatur &amp; luftfugtighedssensor (DHT11)</w:t>
+      </w:r>
       <w:bookmarkEnd w:id="10"/>
     </w:p>
     <w:p>
+      <w:r>
+        <w:t>Tilsluttet</w:t>
+      </w:r>
+      <w:r>
+        <w:t>:</w:t>
+      </w:r>
+      <w:r>
+        <w:t xml:space="preserve"> D4</w:t>
+      </w:r>
+    </w:p>
+    <w:p>
       <w:pPr>
         <w:pStyle w:val="Overskrift3"/>
       </w:pPr>
-      <w:bookmarkStart w:id="11" w:name="_Toc61946837"/>
-      <w:r>
-        <w:t>Temperatur &amp; luftfugtighedssensor (DHT11)</w:t>
+      <w:bookmarkStart w:id="11" w:name="_Toc61946838"/>
+      <w:r>
+        <w:t>Light sensor</w:t>
       </w:r>
       <w:bookmarkEnd w:id="11"/>
-    </w:p>
-    <w:p>
-      <w:r>
-        <w:t>Tilsluttet</w:t>
-      </w:r>
-      <w:r>
-        <w:t>:</w:t>
-      </w:r>
-      <w:r>
-        <w:t xml:space="preserve"> D4</w:t>
-      </w:r>
-    </w:p>
-    <w:p>
-      <w:pPr>
-        <w:pStyle w:val="Overskrift3"/>
-      </w:pPr>
-      <w:bookmarkStart w:id="12" w:name="_Toc61946838"/>
-      <w:r>
-        <w:t>Light sensor</w:t>
-      </w:r>
-      <w:bookmarkEnd w:id="12"/>
     </w:p>
     <w:p>
       <w:r>
@@ -2115,11 +2113,11 @@
       <w:pPr>
         <w:pStyle w:val="Overskrift3"/>
       </w:pPr>
-      <w:bookmarkStart w:id="13" w:name="_Toc61946839"/>
+      <w:bookmarkStart w:id="12" w:name="_Toc61946839"/>
       <w:r>
         <w:t>Temperatur sensor</w:t>
       </w:r>
-      <w:bookmarkEnd w:id="13"/>
+      <w:bookmarkEnd w:id="12"/>
     </w:p>
     <w:p>
       <w:r>
@@ -2131,25 +2129,17 @@
       </w:r>
     </w:p>
     <w:p>
+      <w:pPr>
+        <w:pStyle w:val="Overskrift1"/>
+      </w:pPr>
+      <w:bookmarkStart w:id="13" w:name="_Toc61946840"/>
+      <w:bookmarkStart w:id="14" w:name="_GoBack"/>
+      <w:bookmarkEnd w:id="14"/>
       <w:r>
         <w:lastRenderedPageBreak/>
-        <w:br/>
-      </w:r>
-    </w:p>
-    <w:p>
-      <w:r>
-        <w:br w:type="column"/>
-      </w:r>
-    </w:p>
-    <w:p>
-      <w:pPr>
-        <w:pStyle w:val="Overskrift1"/>
-      </w:pPr>
-      <w:bookmarkStart w:id="14" w:name="_Toc61946840"/>
-      <w:r>
         <w:t>Doxygen</w:t>
       </w:r>
-      <w:bookmarkEnd w:id="14"/>
+      <w:bookmarkEnd w:id="13"/>
     </w:p>
     <w:p>
       <w:r>
@@ -4110,7 +4100,7 @@
 </file>
 
 <file path=customXml/itemProps1.xml><?xml version="1.0" encoding="utf-8"?>
-<ds:datastoreItem xmlns:ds="http://schemas.openxmlformats.org/officeDocument/2006/customXml" ds:itemID="{CC002192-3EA4-4367-9E0F-F214AFE3B842}">
+<ds:datastoreItem xmlns:ds="http://schemas.openxmlformats.org/officeDocument/2006/customXml" ds:itemID="{E9CE3C19-2948-464E-9173-3FB0488DE18B}">
   <ds:schemaRefs>
     <ds:schemaRef ds:uri="http://schemas.openxmlformats.org/officeDocument/2006/bibliography"/>
   </ds:schemaRefs>

</xml_diff>

<commit_message>
fixed timer bug when runnning more than 71mins
</commit_message>
<xml_diff>
--- a/docs/dokumentation.docx
+++ b/docs/dokumentation.docx
@@ -1540,13 +1540,13 @@
           <w:noProof/>
         </w:rPr>
         <w:drawing>
-          <wp:anchor distT="0" distB="0" distL="114300" distR="114300" simplePos="0" relativeHeight="251658240" behindDoc="0" locked="0" layoutInCell="1" allowOverlap="1" wp14:anchorId="71855999" wp14:editId="2A49D4EB">
+          <wp:anchor distT="0" distB="0" distL="114300" distR="114300" simplePos="0" relativeHeight="251658240" behindDoc="0" locked="0" layoutInCell="1" allowOverlap="1" wp14:anchorId="71855999" wp14:editId="20D6B44C">
             <wp:simplePos x="0" y="0"/>
             <wp:positionH relativeFrom="column">
-              <wp:posOffset>3565525</wp:posOffset>
+              <wp:posOffset>3812540</wp:posOffset>
             </wp:positionH>
             <wp:positionV relativeFrom="paragraph">
-              <wp:posOffset>95885</wp:posOffset>
+              <wp:posOffset>161925</wp:posOffset>
             </wp:positionV>
             <wp:extent cx="1924685" cy="3354070"/>
             <wp:effectExtent l="9208" t="0" r="8572" b="8573"/>
@@ -1765,6 +1765,30 @@
       </w:r>
     </w:p>
     <w:p>
+      <w:pPr>
+        <w:pStyle w:val="Listeafsnit"/>
+        <w:numPr>
+          <w:ilvl w:val="0"/>
+          <w:numId w:val="1"/>
+        </w:numPr>
+      </w:pPr>
+      <w:r>
+        <w:t>Sky over sol/måne til at vise for lav lys værdi</w:t>
+      </w:r>
+    </w:p>
+    <w:p>
+      <w:pPr>
+        <w:pStyle w:val="Listeafsnit"/>
+        <w:numPr>
+          <w:ilvl w:val="0"/>
+          <w:numId w:val="1"/>
+        </w:numPr>
+      </w:pPr>
+      <w:r>
+        <w:t>Styring via touch</w:t>
+      </w:r>
+    </w:p>
+    <w:p>
       <w:r>
         <w:t>Endnu ikke implementere:</w:t>
       </w:r>
@@ -1790,32 +1814,8 @@
         </w:numPr>
       </w:pPr>
       <w:r>
-        <w:t>Sky over sol/måne til at vise for lav lys værdi</w:t>
-      </w:r>
-    </w:p>
-    <w:p>
-      <w:pPr>
-        <w:pStyle w:val="Listeafsnit"/>
-        <w:numPr>
-          <w:ilvl w:val="0"/>
-          <w:numId w:val="2"/>
-        </w:numPr>
-      </w:pPr>
-      <w:r>
+        <w:lastRenderedPageBreak/>
         <w:t>Animationer</w:t>
-      </w:r>
-    </w:p>
-    <w:p>
-      <w:pPr>
-        <w:pStyle w:val="Listeafsnit"/>
-        <w:numPr>
-          <w:ilvl w:val="0"/>
-          <w:numId w:val="2"/>
-        </w:numPr>
-      </w:pPr>
-      <w:r>
-        <w:lastRenderedPageBreak/>
-        <w:t>Styring via touch</w:t>
       </w:r>
     </w:p>
     <w:p>
@@ -1926,11 +1926,14 @@
     <w:p>
       <w:proofErr w:type="gramStart"/>
       <w:r>
-        <w:t>LCD dokumentation</w:t>
+        <w:t>LCD</w:t>
+      </w:r>
+      <w:r>
+        <w:t xml:space="preserve"> funktioner</w:t>
       </w:r>
       <w:proofErr w:type="gramEnd"/>
       <w:r>
-        <w:t xml:space="preserve">: </w:t>
+        <w:t xml:space="preserve"> dokumentation: </w:t>
       </w:r>
       <w:hyperlink r:id="rId11" w:history="1">
         <w:r>
@@ -2133,8 +2136,6 @@
         <w:pStyle w:val="Overskrift1"/>
       </w:pPr>
       <w:bookmarkStart w:id="13" w:name="_Toc61946840"/>
-      <w:bookmarkStart w:id="14" w:name="_GoBack"/>
-      <w:bookmarkEnd w:id="14"/>
       <w:r>
         <w:lastRenderedPageBreak/>
         <w:t>Doxygen</w:t>
@@ -2226,11 +2227,11 @@
       <w:pPr>
         <w:pStyle w:val="Overskrift1"/>
       </w:pPr>
-      <w:bookmarkStart w:id="15" w:name="_Toc61946841"/>
+      <w:bookmarkStart w:id="14" w:name="_Toc61946841"/>
       <w:r>
         <w:t>Versoins styring</w:t>
       </w:r>
-      <w:bookmarkEnd w:id="15"/>
+      <w:bookmarkEnd w:id="14"/>
     </w:p>
     <w:p>
       <w:r>
@@ -2246,6 +2247,11 @@
       </w:r>
     </w:p>
     <w:p>
+      <w:pPr>
+        <w:rPr>
+          <w:rStyle w:val="Hyperlink"/>
+        </w:rPr>
+      </w:pPr>
       <w:hyperlink r:id="rId15" w:history="1">
         <w:r>
           <w:rPr>
@@ -2255,7 +2261,165 @@
         </w:r>
       </w:hyperlink>
     </w:p>
-    <w:p/>
+    <w:p>
+      <w:r>
+        <w:br w:type="column"/>
+      </w:r>
+    </w:p>
+    <w:p>
+      <w:pPr>
+        <w:pStyle w:val="Overskrift1"/>
+      </w:pPr>
+      <w:r>
+        <w:t>Ideer til forbedring</w:t>
+      </w:r>
+    </w:p>
+    <w:p>
+      <w:pPr>
+        <w:pStyle w:val="Listeafsnit"/>
+        <w:numPr>
+          <w:ilvl w:val="0"/>
+          <w:numId w:val="3"/>
+        </w:numPr>
+      </w:pPr>
+      <w:r>
+        <w:t>Mulighed for at skifte mellem grader C og F.</w:t>
+      </w:r>
+    </w:p>
+    <w:p>
+      <w:pPr>
+        <w:pStyle w:val="Listeafsnit"/>
+        <w:numPr>
+          <w:ilvl w:val="0"/>
+          <w:numId w:val="3"/>
+        </w:numPr>
+      </w:pPr>
+      <w:r>
+        <w:t>Gem enheds opsætning til EPROM eller lignede</w:t>
+      </w:r>
+      <w:r>
+        <w:t>.</w:t>
+      </w:r>
+    </w:p>
+    <w:p>
+      <w:pPr>
+        <w:pStyle w:val="Listeafsnit"/>
+        <w:numPr>
+          <w:ilvl w:val="0"/>
+          <w:numId w:val="3"/>
+        </w:numPr>
+      </w:pPr>
+      <w:r>
+        <w:t>Gem sensor data til SD kort til historik og videre analyse</w:t>
+      </w:r>
+      <w:r>
+        <w:t>.</w:t>
+      </w:r>
+    </w:p>
+    <w:p>
+      <w:pPr>
+        <w:pStyle w:val="Listeafsnit"/>
+        <w:numPr>
+          <w:ilvl w:val="0"/>
+          <w:numId w:val="3"/>
+        </w:numPr>
+      </w:pPr>
+      <w:r>
+        <w:t>Åben/lukke vindue med stepper motor til at køle drivhus.</w:t>
+      </w:r>
+    </w:p>
+    <w:p>
+      <w:pPr>
+        <w:pStyle w:val="Listeafsnit"/>
+        <w:numPr>
+          <w:ilvl w:val="1"/>
+          <w:numId w:val="3"/>
+        </w:numPr>
+      </w:pPr>
+      <w:r>
+        <w:t xml:space="preserve">Skal blot have et end-stop for lukket tilstand, dernæst bør forskellige mængde </w:t>
+      </w:r>
+      <w:proofErr w:type="gramStart"/>
+      <w:r>
+        <w:t>åben</w:t>
+      </w:r>
+      <w:proofErr w:type="gramEnd"/>
+      <w:r>
+        <w:t xml:space="preserve"> værdier kunne kalkuleres</w:t>
+      </w:r>
+      <w:r>
+        <w:t xml:space="preserve"> til antal steps</w:t>
+      </w:r>
+      <w:r>
+        <w:t>, og ud fra end-stop kan vindue åbnes forskellige vinkler via stepper motor.</w:t>
+      </w:r>
+    </w:p>
+    <w:p>
+      <w:pPr>
+        <w:pStyle w:val="Listeafsnit"/>
+        <w:numPr>
+          <w:ilvl w:val="1"/>
+          <w:numId w:val="3"/>
+        </w:numPr>
+      </w:pPr>
+      <w:proofErr w:type="gramStart"/>
+      <w:r>
+        <w:t>PID loop</w:t>
+      </w:r>
+      <w:proofErr w:type="gramEnd"/>
+      <w:r>
+        <w:t xml:space="preserve"> til at forudsige åbne/lukke behov i forhold til temperatur</w:t>
+      </w:r>
+      <w:r>
+        <w:t xml:space="preserve"> ændring</w:t>
+      </w:r>
+      <w:r>
+        <w:t>.</w:t>
+      </w:r>
+    </w:p>
+    <w:p>
+      <w:pPr>
+        <w:pStyle w:val="Listeafsnit"/>
+        <w:numPr>
+          <w:ilvl w:val="0"/>
+          <w:numId w:val="3"/>
+        </w:numPr>
+      </w:pPr>
+      <w:r>
+        <w:t xml:space="preserve">Send data via netværk </w:t>
+      </w:r>
+      <w:r>
+        <w:t>ved brug af</w:t>
+      </w:r>
+      <w:r>
+        <w:t xml:space="preserve"> </w:t>
+      </w:r>
+      <w:proofErr w:type="gramStart"/>
+      <w:r>
+        <w:t>MQTT</w:t>
+      </w:r>
+      <w:r>
+        <w:t xml:space="preserve"> protokol</w:t>
+      </w:r>
+      <w:proofErr w:type="gramEnd"/>
+      <w:r>
+        <w:t>.</w:t>
+      </w:r>
+    </w:p>
+    <w:p>
+      <w:pPr>
+        <w:pStyle w:val="Listeafsnit"/>
+        <w:numPr>
+          <w:ilvl w:val="0"/>
+          <w:numId w:val="3"/>
+        </w:numPr>
+      </w:pPr>
+      <w:r>
+        <w:t>Trække RTC fra enten NTP eller et RTC modul.</w:t>
+      </w:r>
+      <w:bookmarkStart w:id="15" w:name="_GoBack"/>
+      <w:bookmarkEnd w:id="15"/>
+    </w:p>
     <w:sectPr>
       <w:headerReference w:type="default" r:id="rId16"/>
       <w:footerReference w:type="default" r:id="rId17"/>
@@ -2447,6 +2611,92 @@
 <file path=word/numbering.xml><?xml version="1.0" encoding="utf-8"?>
 <w:numbering xmlns:wpc="http://schemas.microsoft.com/office/word/2010/wordprocessingCanvas" xmlns:cx="http://schemas.microsoft.com/office/drawing/2014/chartex" xmlns:cx1="http://schemas.microsoft.com/office/drawing/2015/9/8/chartex" xmlns:cx2="http://schemas.microsoft.com/office/drawing/2015/10/21/chartex" xmlns:cx3="http://schemas.microsoft.com/office/drawing/2016/5/9/chartex" xmlns:cx4="http://schemas.microsoft.com/office/drawing/2016/5/10/chartex" xmlns:cx5="http://schemas.microsoft.com/office/drawing/2016/5/11/chartex" xmlns:cx6="http://schemas.microsoft.com/office/drawing/2016/5/12/chartex" xmlns:cx7="http://schemas.microsoft.com/office/drawing/2016/5/13/chartex" xmlns:cx8="http://schemas.microsoft.com/office/drawing/2016/5/14/chartex" xmlns:mc="http://schemas.openxmlformats.org/markup-compatibility/2006" xmlns:aink="http://schemas.microsoft.com/office/drawing/2016/ink" xmlns:am3d="http://schemas.microsoft.com/office/drawing/2017/model3d" xmlns:o="urn:schemas-microsoft-com:office:office" xmlns:r="http://schemas.openxmlformats.org/officeDocument/2006/relationships" xmlns:m="http://schemas.openxmlformats.org/officeDocument/2006/math" xmlns:v="urn:schemas-microsoft-com:vml" xmlns:wp14="http://schemas.microsoft.com/office/word/2010/wordprocessingDrawing" xmlns:wp="http://schemas.openxmlformats.org/drawingml/2006/wordprocessingDrawing" xmlns:w10="urn:schemas-microsoft-com:office:word" xmlns:w="http://schemas.openxmlformats.org/wordprocessingml/2006/main" xmlns:w14="http://schemas.microsoft.com/office/word/2010/wordml" xmlns:w15="http://schemas.microsoft.com/office/word/2012/wordml" xmlns:w16cid="http://schemas.microsoft.com/office/word/2016/wordml/cid" xmlns:w16se="http://schemas.microsoft.com/office/word/2015/wordml/symex" xmlns:wpg="http://schemas.microsoft.com/office/word/2010/wordprocessingGroup" xmlns:wpi="http://schemas.microsoft.com/office/word/2010/wordprocessingInk" xmlns:wne="http://schemas.microsoft.com/office/word/2006/wordml" xmlns:wps="http://schemas.microsoft.com/office/word/2010/wordprocessingShape" mc:Ignorable="w14 w15 w16se w16cid wp14">
   <w:abstractNum w:abstractNumId="0" w15:restartNumberingAfterBreak="0">
+    <w:nsid w:val="25D0449B"/>
+    <w:multiLevelType w:val="hybridMultilevel"/>
+    <w:tmpl w:val="4684C534"/>
+    <w:lvl w:ilvl="0" w:tplc="0406000F">
+      <w:start w:val="1"/>
+      <w:numFmt w:val="decimal"/>
+      <w:lvlText w:val="%1."/>
+      <w:lvlJc w:val="left"/>
+      <w:pPr>
+        <w:ind w:left="720" w:hanging="360"/>
+      </w:pPr>
+    </w:lvl>
+    <w:lvl w:ilvl="1" w:tplc="04060019">
+      <w:start w:val="1"/>
+      <w:numFmt w:val="lowerLetter"/>
+      <w:lvlText w:val="%2."/>
+      <w:lvlJc w:val="left"/>
+      <w:pPr>
+        <w:ind w:left="1440" w:hanging="360"/>
+      </w:pPr>
+    </w:lvl>
+    <w:lvl w:ilvl="2" w:tplc="0406001B" w:tentative="1">
+      <w:start w:val="1"/>
+      <w:numFmt w:val="lowerRoman"/>
+      <w:lvlText w:val="%3."/>
+      <w:lvlJc w:val="right"/>
+      <w:pPr>
+        <w:ind w:left="2160" w:hanging="180"/>
+      </w:pPr>
+    </w:lvl>
+    <w:lvl w:ilvl="3" w:tplc="0406000F" w:tentative="1">
+      <w:start w:val="1"/>
+      <w:numFmt w:val="decimal"/>
+      <w:lvlText w:val="%4."/>
+      <w:lvlJc w:val="left"/>
+      <w:pPr>
+        <w:ind w:left="2880" w:hanging="360"/>
+      </w:pPr>
+    </w:lvl>
+    <w:lvl w:ilvl="4" w:tplc="04060019" w:tentative="1">
+      <w:start w:val="1"/>
+      <w:numFmt w:val="lowerLetter"/>
+      <w:lvlText w:val="%5."/>
+      <w:lvlJc w:val="left"/>
+      <w:pPr>
+        <w:ind w:left="3600" w:hanging="360"/>
+      </w:pPr>
+    </w:lvl>
+    <w:lvl w:ilvl="5" w:tplc="0406001B" w:tentative="1">
+      <w:start w:val="1"/>
+      <w:numFmt w:val="lowerRoman"/>
+      <w:lvlText w:val="%6."/>
+      <w:lvlJc w:val="right"/>
+      <w:pPr>
+        <w:ind w:left="4320" w:hanging="180"/>
+      </w:pPr>
+    </w:lvl>
+    <w:lvl w:ilvl="6" w:tplc="0406000F" w:tentative="1">
+      <w:start w:val="1"/>
+      <w:numFmt w:val="decimal"/>
+      <w:lvlText w:val="%7."/>
+      <w:lvlJc w:val="left"/>
+      <w:pPr>
+        <w:ind w:left="5040" w:hanging="360"/>
+      </w:pPr>
+    </w:lvl>
+    <w:lvl w:ilvl="7" w:tplc="04060019" w:tentative="1">
+      <w:start w:val="1"/>
+      <w:numFmt w:val="lowerLetter"/>
+      <w:lvlText w:val="%8."/>
+      <w:lvlJc w:val="left"/>
+      <w:pPr>
+        <w:ind w:left="5760" w:hanging="360"/>
+      </w:pPr>
+    </w:lvl>
+    <w:lvl w:ilvl="8" w:tplc="0406001B" w:tentative="1">
+      <w:start w:val="1"/>
+      <w:numFmt w:val="lowerRoman"/>
+      <w:lvlText w:val="%9."/>
+      <w:lvlJc w:val="right"/>
+      <w:pPr>
+        <w:ind w:left="6480" w:hanging="180"/>
+      </w:pPr>
+    </w:lvl>
+  </w:abstractNum>
+  <w:abstractNum w:abstractNumId="1" w15:restartNumberingAfterBreak="0">
     <w:nsid w:val="4CCD27F7"/>
     <w:multiLevelType w:val="hybridMultilevel"/>
     <w:tmpl w:val="B6E8717A"/>
@@ -2559,7 +2809,7 @@
       </w:rPr>
     </w:lvl>
   </w:abstractNum>
-  <w:abstractNum w:abstractNumId="1" w15:restartNumberingAfterBreak="0">
+  <w:abstractNum w:abstractNumId="2" w15:restartNumberingAfterBreak="0">
     <w:nsid w:val="59BC3BE6"/>
     <w:multiLevelType w:val="hybridMultilevel"/>
     <w:tmpl w:val="33FA52BC"/>
@@ -2673,9 +2923,12 @@
     </w:lvl>
   </w:abstractNum>
   <w:num w:numId="1">
+    <w:abstractNumId w:val="2"/>
+  </w:num>
+  <w:num w:numId="2">
     <w:abstractNumId w:val="1"/>
   </w:num>
-  <w:num w:numId="2">
+  <w:num w:numId="3">
     <w:abstractNumId w:val="0"/>
   </w:num>
 </w:numbering>
@@ -4100,7 +4353,7 @@
 </file>
 
 <file path=customXml/itemProps1.xml><?xml version="1.0" encoding="utf-8"?>
-<ds:datastoreItem xmlns:ds="http://schemas.openxmlformats.org/officeDocument/2006/customXml" ds:itemID="{E9CE3C19-2948-464E-9173-3FB0488DE18B}">
+<ds:datastoreItem xmlns:ds="http://schemas.openxmlformats.org/officeDocument/2006/customXml" ds:itemID="{F80985F4-FDEC-412F-A891-3390246D4CB0}">
   <ds:schemaRefs>
     <ds:schemaRef ds:uri="http://schemas.openxmlformats.org/officeDocument/2006/bibliography"/>
   </ds:schemaRefs>

</xml_diff>